<commit_message>
completed report pt 4-9
</commit_message>
<xml_diff>
--- a/Project_Final Submission.docx
+++ b/Project_Final Submission.docx
@@ -913,49 +913,48 @@
         <w:contextualSpacing w:val="0"/>
         <w:jc w:val="both"/>
         <w:rPr>
-          <w:b/>
           <w:sz w:val="24"/>
         </w:rPr>
       </w:pPr>
     </w:p>
     <w:p>
       <w:pPr>
-        <w:pStyle w:val="ListParagraph"/>
         <w:spacing w:line="276" w:lineRule="auto"/>
         <w:ind w:left="360"/>
-        <w:contextualSpacing w:val="0"/>
         <w:jc w:val="both"/>
         <w:rPr>
-          <w:b/>
-          <w:sz w:val="24"/>
-        </w:rPr>
-      </w:pPr>
-    </w:p>
-    <w:p>
-      <w:pPr>
-        <w:pStyle w:val="ListParagraph"/>
-        <w:spacing w:line="276" w:lineRule="auto"/>
-        <w:ind w:left="360"/>
-        <w:contextualSpacing w:val="0"/>
-        <w:jc w:val="both"/>
-        <w:rPr>
-          <w:b/>
-          <w:sz w:val="24"/>
-        </w:rPr>
-      </w:pPr>
-    </w:p>
-    <w:p>
-      <w:pPr>
-        <w:pStyle w:val="ListParagraph"/>
-        <w:spacing w:line="276" w:lineRule="auto"/>
-        <w:ind w:left="360"/>
-        <w:contextualSpacing w:val="0"/>
-        <w:jc w:val="both"/>
-        <w:rPr>
-          <w:b/>
-          <w:sz w:val="24"/>
-        </w:rPr>
-      </w:pPr>
+          <w:bCs/>
+          <w:sz w:val="24"/>
+        </w:rPr>
+      </w:pPr>
+      <w:r>
+        <w:rPr>
+          <w:bCs/>
+          <w:sz w:val="24"/>
+        </w:rPr>
+        <w:t xml:space="preserve">Ground truth was obtained simply by </w:t>
+      </w:r>
+      <w:r>
+        <w:rPr>
+          <w:bCs/>
+          <w:sz w:val="24"/>
+        </w:rPr>
+        <w:t xml:space="preserve">manually solving the mazes, and then comparing the </w:t>
+      </w:r>
+      <w:r>
+        <w:rPr>
+          <w:bCs/>
+          <w:sz w:val="24"/>
+        </w:rPr>
+        <w:t xml:space="preserve">program output to the </w:t>
+      </w:r>
+      <w:r>
+        <w:rPr>
+          <w:bCs/>
+          <w:sz w:val="24"/>
+        </w:rPr>
+        <w:t>manually solved version.</w:t>
+      </w:r>
     </w:p>
     <w:p>
       <w:pPr>
@@ -1065,6 +1064,40 @@
     <w:p>
       <w:pPr>
         <w:spacing w:line="276" w:lineRule="auto"/>
+        <w:ind w:left="360"/>
+        <w:jc w:val="both"/>
+        <w:rPr>
+          <w:sz w:val="24"/>
+        </w:rPr>
+      </w:pPr>
+      <w:r>
+        <w:rPr>
+          <w:sz w:val="24"/>
+        </w:rPr>
+        <w:t xml:space="preserve">Because no </w:t>
+      </w:r>
+      <w:r>
+        <w:rPr>
+          <w:sz w:val="24"/>
+        </w:rPr>
+        <w:t xml:space="preserve">machine-learning was involved in this project, no training dataset was required. </w:t>
+      </w:r>
+      <w:r>
+        <w:rPr>
+          <w:sz w:val="24"/>
+        </w:rPr>
+        <w:t>All of the dataset was used for testing</w:t>
+      </w:r>
+      <w:r>
+        <w:rPr>
+          <w:sz w:val="24"/>
+        </w:rPr>
+        <w:t>.</w:t>
+      </w:r>
+    </w:p>
+    <w:p>
+      <w:pPr>
+        <w:spacing w:line="276" w:lineRule="auto"/>
         <w:jc w:val="both"/>
         <w:rPr>
           <w:sz w:val="24"/>
@@ -1172,11 +1205,105 @@
     <w:p>
       <w:pPr>
         <w:spacing w:line="276" w:lineRule="auto"/>
+        <w:ind w:left="360" w:firstLine="360"/>
         <w:jc w:val="both"/>
         <w:rPr>
           <w:sz w:val="24"/>
         </w:rPr>
       </w:pPr>
+      <w:r>
+        <w:rPr>
+          <w:sz w:val="24"/>
+        </w:rPr>
+        <w:t xml:space="preserve">Several different maze-solving methods have been implemented by other developers in the past. </w:t>
+      </w:r>
+      <w:r>
+        <w:rPr>
+          <w:sz w:val="24"/>
+        </w:rPr>
+        <w:t xml:space="preserve">Some </w:t>
+      </w:r>
+      <w:r>
+        <w:rPr>
+          <w:sz w:val="24"/>
+        </w:rPr>
+        <w:t xml:space="preserve">work by converting the maze into a graph, and then </w:t>
+      </w:r>
+      <w:r>
+        <w:rPr>
+          <w:sz w:val="24"/>
+        </w:rPr>
+        <w:t xml:space="preserve">traversing the graph using depth-first search or breadth-first search algorithms. </w:t>
+      </w:r>
+      <w:r>
+        <w:rPr>
+          <w:sz w:val="24"/>
+        </w:rPr>
+        <w:t xml:space="preserve">The </w:t>
+      </w:r>
+      <w:r>
+        <w:rPr>
+          <w:sz w:val="24"/>
+        </w:rPr>
+        <w:t xml:space="preserve">maze-solving </w:t>
+      </w:r>
+      <w:r>
+        <w:rPr>
+          <w:sz w:val="24"/>
+        </w:rPr>
+        <w:t xml:space="preserve">method we chose works </w:t>
+      </w:r>
+      <w:r>
+        <w:rPr>
+          <w:sz w:val="24"/>
+        </w:rPr>
+        <w:t>by</w:t>
+      </w:r>
+      <w:r>
+        <w:rPr>
+          <w:sz w:val="24"/>
+        </w:rPr>
+        <w:t xml:space="preserve"> detecting the maze contours, then using morphological operations on the resulting contours</w:t>
+      </w:r>
+      <w:r>
+        <w:rPr>
+          <w:sz w:val="24"/>
+        </w:rPr>
+        <w:t>, such as dilation and erosion,</w:t>
+      </w:r>
+      <w:r>
+        <w:rPr>
+          <w:sz w:val="24"/>
+        </w:rPr>
+        <w:t xml:space="preserve"> to reveal the solution for the maze. </w:t>
+      </w:r>
+      <w:r>
+        <w:rPr>
+          <w:sz w:val="24"/>
+        </w:rPr>
+        <w:t>As a starting point we used an existing implementation</w:t>
+      </w:r>
+      <w:r>
+        <w:rPr>
+          <w:sz w:val="24"/>
+        </w:rPr>
+        <w:t xml:space="preserve"> from </w:t>
+      </w:r>
+      <w:hyperlink r:id="rId10" w:history="1">
+        <w:r>
+          <w:rPr>
+            <w:rStyle w:val="Hyperlink"/>
+            <w:sz w:val="24"/>
+          </w:rPr>
+          <w:t>https://github.com/ahnv/MazeSolver</w:t>
+        </w:r>
+      </w:hyperlink>
+      <w:r>
+        <w:rPr>
+          <w:sz w:val="24"/>
+        </w:rPr>
+        <w:t>.</w:t>
+      </w:r>
     </w:p>
     <w:p>
       <w:pPr>
@@ -1361,6 +1488,261 @@
         <w:contextualSpacing w:val="0"/>
         <w:jc w:val="both"/>
         <w:rPr>
+          <w:b/>
+          <w:bCs/>
+          <w:sz w:val="24"/>
+        </w:rPr>
+      </w:pPr>
+    </w:p>
+    <w:p>
+      <w:pPr>
+        <w:pStyle w:val="ListParagraph"/>
+        <w:spacing w:line="276" w:lineRule="auto"/>
+        <w:ind w:left="360" w:firstLine="360"/>
+        <w:contextualSpacing w:val="0"/>
+        <w:jc w:val="both"/>
+        <w:rPr>
+          <w:sz w:val="24"/>
+        </w:rPr>
+      </w:pPr>
+      <w:r>
+        <w:rPr>
+          <w:sz w:val="24"/>
+        </w:rPr>
+        <w:t xml:space="preserve">The method we chose to solve mazes </w:t>
+      </w:r>
+      <w:r>
+        <w:rPr>
+          <w:sz w:val="24"/>
+        </w:rPr>
+        <w:t xml:space="preserve">involves finding contours, and applying morphological operations to the resulting contours. </w:t>
+      </w:r>
+      <w:r>
+        <w:rPr>
+          <w:sz w:val="24"/>
+        </w:rPr>
+        <w:t xml:space="preserve">Once the contours were </w:t>
+      </w:r>
+      <w:r>
+        <w:rPr>
+          <w:sz w:val="24"/>
+        </w:rPr>
+        <w:t>found, they were stored</w:t>
+      </w:r>
+      <w:r>
+        <w:rPr>
+          <w:sz w:val="24"/>
+        </w:rPr>
+        <w:t xml:space="preserve"> in a binary format. </w:t>
+      </w:r>
+      <w:r>
+        <w:rPr>
+          <w:sz w:val="24"/>
+        </w:rPr>
+        <w:t>You can think of</w:t>
+      </w:r>
+      <w:r>
+        <w:rPr>
+          <w:sz w:val="24"/>
+        </w:rPr>
+        <w:t xml:space="preserve"> the solution of a maze as a line that </w:t>
+      </w:r>
+      <w:r>
+        <w:rPr>
+          <w:sz w:val="24"/>
+        </w:rPr>
+        <w:t>splits the</w:t>
+      </w:r>
+      <w:r>
+        <w:rPr>
+          <w:sz w:val="24"/>
+        </w:rPr>
+        <w:t xml:space="preserve"> walls of the</w:t>
+      </w:r>
+      <w:r>
+        <w:rPr>
+          <w:sz w:val="24"/>
+        </w:rPr>
+        <w:t xml:space="preserve"> maze into two parts.</w:t>
+      </w:r>
+      <w:r>
+        <w:rPr>
+          <w:sz w:val="24"/>
+        </w:rPr>
+        <w:t xml:space="preserve"> </w:t>
+      </w:r>
+      <w:r>
+        <w:rPr>
+          <w:sz w:val="24"/>
+        </w:rPr>
+        <w:t>We can use morphological operations on one of these parts to reveal the maze solution. First</w:t>
+      </w:r>
+      <w:r>
+        <w:rPr>
+          <w:sz w:val="24"/>
+        </w:rPr>
+        <w:t>,</w:t>
+      </w:r>
+      <w:r>
+        <w:rPr>
+          <w:sz w:val="24"/>
+        </w:rPr>
+        <w:t xml:space="preserve"> we dilate the contour, which expands it. </w:t>
+      </w:r>
+      <w:r>
+        <w:rPr>
+          <w:sz w:val="24"/>
+        </w:rPr>
+        <w:t xml:space="preserve">The </w:t>
+      </w:r>
+      <w:r>
+        <w:rPr>
+          <w:sz w:val="24"/>
+        </w:rPr>
+        <w:t>border of the shape that results from the dilation shows the solution. So, to extract the border</w:t>
+      </w:r>
+      <w:r>
+        <w:rPr>
+          <w:sz w:val="24"/>
+        </w:rPr>
+        <w:t>,</w:t>
+      </w:r>
+      <w:r>
+        <w:rPr>
+          <w:sz w:val="24"/>
+        </w:rPr>
+        <w:t xml:space="preserve"> we erode the dilated </w:t>
+      </w:r>
+      <w:r>
+        <w:rPr>
+          <w:sz w:val="24"/>
+        </w:rPr>
+        <w:t xml:space="preserve">contour, and subtract the </w:t>
+      </w:r>
+      <w:r>
+        <w:rPr>
+          <w:sz w:val="24"/>
+        </w:rPr>
+        <w:t xml:space="preserve">eroded contour from the dilated contour, </w:t>
+      </w:r>
+      <w:r>
+        <w:rPr>
+          <w:sz w:val="24"/>
+        </w:rPr>
+        <w:t>and the result shows the maze solution.</w:t>
+      </w:r>
+    </w:p>
+    <w:p>
+      <w:pPr>
+        <w:pStyle w:val="ListParagraph"/>
+        <w:spacing w:line="276" w:lineRule="auto"/>
+        <w:ind w:left="360" w:firstLine="360"/>
+        <w:contextualSpacing w:val="0"/>
+        <w:jc w:val="both"/>
+        <w:rPr>
+          <w:sz w:val="24"/>
+        </w:rPr>
+      </w:pPr>
+      <w:r>
+        <w:rPr>
+          <w:sz w:val="24"/>
+        </w:rPr>
+        <w:t xml:space="preserve">Our contribution to </w:t>
+      </w:r>
+      <w:r>
+        <w:rPr>
+          <w:sz w:val="24"/>
+        </w:rPr>
+        <w:t xml:space="preserve">this previous work was to try and apply the same maze-solving technique to </w:t>
+      </w:r>
+      <w:r>
+        <w:rPr>
+          <w:sz w:val="24"/>
+        </w:rPr>
+        <w:t>real-life images</w:t>
+      </w:r>
+      <w:r>
+        <w:rPr>
+          <w:sz w:val="24"/>
+        </w:rPr>
+        <w:t>, which may have distortions or other imperfections</w:t>
+      </w:r>
+      <w:r>
+        <w:rPr>
+          <w:sz w:val="24"/>
+        </w:rPr>
+        <w:t xml:space="preserve">. </w:t>
+      </w:r>
+      <w:r>
+        <w:rPr>
+          <w:sz w:val="24"/>
+        </w:rPr>
+        <w:t xml:space="preserve">This </w:t>
+      </w:r>
+      <w:r>
+        <w:rPr>
+          <w:sz w:val="24"/>
+        </w:rPr>
+        <w:t xml:space="preserve">first </w:t>
+      </w:r>
+      <w:r>
+        <w:rPr>
+          <w:sz w:val="24"/>
+        </w:rPr>
+        <w:lastRenderedPageBreak/>
+        <w:t>involved creating a more complex preprocessing pipeline that can e</w:t>
+      </w:r>
+      <w:r>
+        <w:rPr>
+          <w:sz w:val="24"/>
+        </w:rPr>
+        <w:t xml:space="preserve">ffectively extract the walls and paths of the maze, </w:t>
+      </w:r>
+      <w:r>
+        <w:rPr>
+          <w:sz w:val="24"/>
+        </w:rPr>
+        <w:t>and convert the input images into a binary format to be used by the maze-solving algorithm, with</w:t>
+      </w:r>
+      <w:r>
+        <w:rPr>
+          <w:sz w:val="24"/>
+        </w:rPr>
+        <w:t xml:space="preserve">out losing any important details in the image. </w:t>
+      </w:r>
+      <w:r>
+        <w:rPr>
+          <w:sz w:val="24"/>
+        </w:rPr>
+        <w:t xml:space="preserve">We also had to take the ideas/techniques from the original code, and </w:t>
+      </w:r>
+      <w:r>
+        <w:rPr>
+          <w:sz w:val="24"/>
+        </w:rPr>
+        <w:t>re-implement</w:t>
+      </w:r>
+      <w:r>
+        <w:rPr>
+          <w:sz w:val="24"/>
+        </w:rPr>
+        <w:t xml:space="preserve"> them into functions that can be called from the </w:t>
+      </w:r>
+      <w:r>
+        <w:rPr>
+          <w:sz w:val="24"/>
+        </w:rPr>
+        <w:t>main maze-solving pipeline.</w:t>
+      </w:r>
+    </w:p>
+    <w:p>
+      <w:pPr>
+        <w:pStyle w:val="ListParagraph"/>
+        <w:spacing w:line="276" w:lineRule="auto"/>
+        <w:ind w:left="360"/>
+        <w:contextualSpacing w:val="0"/>
+        <w:jc w:val="both"/>
+        <w:rPr>
           <w:sz w:val="24"/>
         </w:rPr>
       </w:pPr>
@@ -1461,6 +1843,76 @@
     <w:p>
       <w:pPr>
         <w:pStyle w:val="ListParagraph"/>
+        <w:spacing w:line="276" w:lineRule="auto"/>
+        <w:ind w:left="360"/>
+        <w:contextualSpacing w:val="0"/>
+        <w:jc w:val="both"/>
+        <w:rPr>
+          <w:sz w:val="24"/>
+        </w:rPr>
+      </w:pPr>
+    </w:p>
+    <w:p>
+      <w:pPr>
+        <w:spacing w:line="276" w:lineRule="auto"/>
+        <w:ind w:left="360" w:firstLine="360"/>
+        <w:jc w:val="both"/>
+        <w:rPr>
+          <w:sz w:val="24"/>
+        </w:rPr>
+      </w:pPr>
+      <w:r>
+        <w:rPr>
+          <w:sz w:val="24"/>
+        </w:rPr>
+        <w:t xml:space="preserve">Throughout this method, we were not able to achieve everything that we expected. </w:t>
+      </w:r>
+      <w:r>
+        <w:rPr>
+          <w:sz w:val="24"/>
+        </w:rPr>
+        <w:t xml:space="preserve">This was because </w:t>
+      </w:r>
+      <w:r>
+        <w:rPr>
+          <w:sz w:val="24"/>
+        </w:rPr>
+        <w:t>the method we chose was very sensitive to any imperfections in the input image, as they would have a significant effect on the resulting contours of the maze walls.</w:t>
+      </w:r>
+      <w:r>
+        <w:rPr>
+          <w:sz w:val="24"/>
+        </w:rPr>
+        <w:t xml:space="preserve"> Although the preprocessing pipeline was able to effectively </w:t>
+      </w:r>
+      <w:r>
+        <w:rPr>
+          <w:sz w:val="24"/>
+        </w:rPr>
+        <w:t xml:space="preserve">extract the maze from the image, some errors would </w:t>
+      </w:r>
+      <w:r>
+        <w:rPr>
+          <w:sz w:val="24"/>
+        </w:rPr>
+        <w:t>still remain.</w:t>
+      </w:r>
+    </w:p>
+    <w:p>
+      <w:pPr>
+        <w:pStyle w:val="ListParagraph"/>
+        <w:spacing w:line="276" w:lineRule="auto"/>
+        <w:ind w:left="360"/>
+        <w:contextualSpacing w:val="0"/>
+        <w:jc w:val="both"/>
+        <w:rPr>
+          <w:sz w:val="24"/>
+        </w:rPr>
+      </w:pPr>
+    </w:p>
+    <w:p>
+      <w:pPr>
+        <w:pStyle w:val="ListParagraph"/>
         <w:numPr>
           <w:ilvl w:val="0"/>
           <w:numId w:val="13"/>
@@ -1563,23 +2015,68 @@
     <w:p>
       <w:pPr>
         <w:pStyle w:val="ListParagraph"/>
-        <w:numPr>
-          <w:ilvl w:val="1"/>
-          <w:numId w:val="50"/>
-        </w:numPr>
         <w:spacing w:line="276" w:lineRule="auto"/>
+        <w:ind w:left="1080"/>
         <w:contextualSpacing w:val="0"/>
         <w:jc w:val="both"/>
         <w:rPr>
           <w:sz w:val="24"/>
         </w:rPr>
       </w:pPr>
-      <w:r>
-        <w:rPr>
-          <w:sz w:val="24"/>
-        </w:rPr>
-        <w:t>Please provide sample results (qualitative and quantitative, if applicable).</w:t>
-      </w:r>
+    </w:p>
+    <w:p>
+      <w:pPr>
+        <w:pStyle w:val="ListParagraph"/>
+        <w:spacing w:line="276" w:lineRule="auto"/>
+        <w:ind w:left="1080"/>
+        <w:contextualSpacing w:val="0"/>
+        <w:jc w:val="both"/>
+        <w:rPr>
+          <w:sz w:val="24"/>
+        </w:rPr>
+      </w:pPr>
+      <w:r>
+        <w:rPr>
+          <w:sz w:val="24"/>
+        </w:rPr>
+        <w:t xml:space="preserve">Due to the chosen maze-solving method </w:t>
+      </w:r>
+      <w:r>
+        <w:rPr>
+          <w:sz w:val="24"/>
+        </w:rPr>
+        <w:t xml:space="preserve">being very sensitive to imperfections and distortions in the input image, </w:t>
+      </w:r>
+      <w:r>
+        <w:rPr>
+          <w:sz w:val="24"/>
+        </w:rPr>
+        <w:t>our code did not perform very well unless the input image was perfect or near-perfect.</w:t>
+      </w:r>
+      <w:r>
+        <w:rPr>
+          <w:sz w:val="24"/>
+        </w:rPr>
+        <w:t xml:space="preserve"> The mazes </w:t>
+      </w:r>
+      <w:r>
+        <w:rPr>
+          <w:sz w:val="24"/>
+        </w:rPr>
+        <w:t>in our dataset that were computer generated (and not real-life photographs) were able to be solved successfully.</w:t>
+      </w:r>
+    </w:p>
+    <w:p>
+      <w:pPr>
+        <w:pStyle w:val="ListParagraph"/>
+        <w:spacing w:line="276" w:lineRule="auto"/>
+        <w:ind w:left="1080"/>
+        <w:contextualSpacing w:val="0"/>
+        <w:jc w:val="both"/>
+        <w:rPr>
+          <w:sz w:val="24"/>
+        </w:rPr>
+      </w:pPr>
     </w:p>
     <w:p>
       <w:pPr>
@@ -1599,6 +2096,228 @@
         <w:rPr>
           <w:sz w:val="24"/>
         </w:rPr>
+        <w:t>Please provide sample results (qualitative and quantitative, if applicable).</w:t>
+      </w:r>
+    </w:p>
+    <w:p>
+      <w:pPr>
+        <w:spacing w:line="276" w:lineRule="auto"/>
+        <w:ind w:left="360" w:firstLine="720"/>
+        <w:jc w:val="both"/>
+        <w:rPr>
+          <w:sz w:val="24"/>
+        </w:rPr>
+      </w:pPr>
+    </w:p>
+    <w:p>
+      <w:pPr>
+        <w:spacing w:line="276" w:lineRule="auto"/>
+        <w:ind w:left="360" w:firstLine="720"/>
+        <w:jc w:val="both"/>
+        <w:rPr>
+          <w:sz w:val="24"/>
+        </w:rPr>
+      </w:pPr>
+      <w:r>
+        <w:rPr>
+          <w:sz w:val="24"/>
+        </w:rPr>
+        <w:drawing>
+          <wp:inline distT="0" distB="0" distL="0" distR="0" wp14:anchorId="3A20E5F4" wp14:editId="0AC3951B">
+            <wp:extent cx="500815" cy="510540"/>
+            <wp:effectExtent l="0" t="0" r="0" b="3810"/>
+            <wp:docPr id="2092239697" name="Picture 1"/>
+            <wp:cNvGraphicFramePr>
+              <a:graphicFrameLocks xmlns:a="http://schemas.openxmlformats.org/drawingml/2006/main" noChangeAspect="1"/>
+            </wp:cNvGraphicFramePr>
+            <a:graphic xmlns:a="http://schemas.openxmlformats.org/drawingml/2006/main">
+              <a:graphicData uri="http://schemas.openxmlformats.org/drawingml/2006/picture">
+                <pic:pic xmlns:pic="http://schemas.openxmlformats.org/drawingml/2006/picture">
+                  <pic:nvPicPr>
+                    <pic:cNvPr id="2092239697" name=""/>
+                    <pic:cNvPicPr/>
+                  </pic:nvPicPr>
+                  <pic:blipFill>
+                    <a:blip r:embed="rId11"/>
+                    <a:stretch>
+                      <a:fillRect/>
+                    </a:stretch>
+                  </pic:blipFill>
+                  <pic:spPr>
+                    <a:xfrm>
+                      <a:off x="0" y="0"/>
+                      <a:ext cx="506664" cy="516503"/>
+                    </a:xfrm>
+                    <a:prstGeom prst="rect">
+                      <a:avLst/>
+                    </a:prstGeom>
+                  </pic:spPr>
+                </pic:pic>
+              </a:graphicData>
+            </a:graphic>
+          </wp:inline>
+        </w:drawing>
+      </w:r>
+      <w:r>
+        <w:rPr>
+          <w:sz w:val="24"/>
+        </w:rPr>
+        <w:drawing>
+          <wp:inline distT="0" distB="0" distL="0" distR="0" wp14:anchorId="664DE863" wp14:editId="22158051">
+            <wp:extent cx="1501110" cy="1523571"/>
+            <wp:effectExtent l="0" t="0" r="4445" b="635"/>
+            <wp:docPr id="1322162055" name="Picture 1"/>
+            <wp:cNvGraphicFramePr>
+              <a:graphicFrameLocks xmlns:a="http://schemas.openxmlformats.org/drawingml/2006/main" noChangeAspect="1"/>
+            </wp:cNvGraphicFramePr>
+            <a:graphic xmlns:a="http://schemas.openxmlformats.org/drawingml/2006/main">
+              <a:graphicData uri="http://schemas.openxmlformats.org/drawingml/2006/picture">
+                <pic:pic xmlns:pic="http://schemas.openxmlformats.org/drawingml/2006/picture">
+                  <pic:nvPicPr>
+                    <pic:cNvPr id="1322162055" name=""/>
+                    <pic:cNvPicPr/>
+                  </pic:nvPicPr>
+                  <pic:blipFill>
+                    <a:blip r:embed="rId12"/>
+                    <a:stretch>
+                      <a:fillRect/>
+                    </a:stretch>
+                  </pic:blipFill>
+                  <pic:spPr>
+                    <a:xfrm>
+                      <a:off x="0" y="0"/>
+                      <a:ext cx="1512019" cy="1534644"/>
+                    </a:xfrm>
+                    <a:prstGeom prst="rect">
+                      <a:avLst/>
+                    </a:prstGeom>
+                  </pic:spPr>
+                </pic:pic>
+              </a:graphicData>
+            </a:graphic>
+          </wp:inline>
+        </w:drawing>
+      </w:r>
+      <w:r>
+        <w:rPr>
+          <w:sz w:val="24"/>
+        </w:rPr>
+        <w:drawing>
+          <wp:inline distT="0" distB="0" distL="0" distR="0" wp14:anchorId="3E893A8B" wp14:editId="520AF505">
+            <wp:extent cx="2438400" cy="2406617"/>
+            <wp:effectExtent l="0" t="0" r="0" b="0"/>
+            <wp:docPr id="1123084145" name="Picture 1"/>
+            <wp:cNvGraphicFramePr>
+              <a:graphicFrameLocks xmlns:a="http://schemas.openxmlformats.org/drawingml/2006/main" noChangeAspect="1"/>
+            </wp:cNvGraphicFramePr>
+            <a:graphic xmlns:a="http://schemas.openxmlformats.org/drawingml/2006/main">
+              <a:graphicData uri="http://schemas.openxmlformats.org/drawingml/2006/picture">
+                <pic:pic xmlns:pic="http://schemas.openxmlformats.org/drawingml/2006/picture">
+                  <pic:nvPicPr>
+                    <pic:cNvPr id="1123084145" name=""/>
+                    <pic:cNvPicPr/>
+                  </pic:nvPicPr>
+                  <pic:blipFill>
+                    <a:blip r:embed="rId13"/>
+                    <a:stretch>
+                      <a:fillRect/>
+                    </a:stretch>
+                  </pic:blipFill>
+                  <pic:spPr>
+                    <a:xfrm>
+                      <a:off x="0" y="0"/>
+                      <a:ext cx="2485586" cy="2453188"/>
+                    </a:xfrm>
+                    <a:prstGeom prst="rect">
+                      <a:avLst/>
+                    </a:prstGeom>
+                  </pic:spPr>
+                </pic:pic>
+              </a:graphicData>
+            </a:graphic>
+          </wp:inline>
+        </w:drawing>
+      </w:r>
+    </w:p>
+    <w:p>
+      <w:pPr>
+        <w:spacing w:line="276" w:lineRule="auto"/>
+        <w:ind w:left="360" w:firstLine="720"/>
+        <w:jc w:val="both"/>
+        <w:rPr>
+          <w:sz w:val="24"/>
+        </w:rPr>
+      </w:pPr>
+      <w:r>
+        <w:rPr>
+          <w:sz w:val="24"/>
+        </w:rPr>
+        <w:lastRenderedPageBreak/>
+        <w:drawing>
+          <wp:inline distT="0" distB="0" distL="0" distR="0" wp14:anchorId="4A6574F6" wp14:editId="1CCF2D26">
+            <wp:extent cx="2354580" cy="3035201"/>
+            <wp:effectExtent l="0" t="0" r="7620" b="0"/>
+            <wp:docPr id="1322820301" name="Picture 1"/>
+            <wp:cNvGraphicFramePr>
+              <a:graphicFrameLocks xmlns:a="http://schemas.openxmlformats.org/drawingml/2006/main" noChangeAspect="1"/>
+            </wp:cNvGraphicFramePr>
+            <a:graphic xmlns:a="http://schemas.openxmlformats.org/drawingml/2006/main">
+              <a:graphicData uri="http://schemas.openxmlformats.org/drawingml/2006/picture">
+                <pic:pic xmlns:pic="http://schemas.openxmlformats.org/drawingml/2006/picture">
+                  <pic:nvPicPr>
+                    <pic:cNvPr id="1322820301" name=""/>
+                    <pic:cNvPicPr/>
+                  </pic:nvPicPr>
+                  <pic:blipFill>
+                    <a:blip r:embed="rId14"/>
+                    <a:stretch>
+                      <a:fillRect/>
+                    </a:stretch>
+                  </pic:blipFill>
+                  <pic:spPr>
+                    <a:xfrm>
+                      <a:off x="0" y="0"/>
+                      <a:ext cx="2364834" cy="3048419"/>
+                    </a:xfrm>
+                    <a:prstGeom prst="rect">
+                      <a:avLst/>
+                    </a:prstGeom>
+                  </pic:spPr>
+                </pic:pic>
+              </a:graphicData>
+            </a:graphic>
+          </wp:inline>
+        </w:drawing>
+      </w:r>
+    </w:p>
+    <w:p>
+      <w:pPr>
+        <w:spacing w:line="276" w:lineRule="auto"/>
+        <w:ind w:left="360" w:firstLine="720"/>
+        <w:jc w:val="both"/>
+        <w:rPr>
+          <w:sz w:val="24"/>
+        </w:rPr>
+      </w:pPr>
+    </w:p>
+    <w:p>
+      <w:pPr>
+        <w:pStyle w:val="ListParagraph"/>
+        <w:numPr>
+          <w:ilvl w:val="1"/>
+          <w:numId w:val="50"/>
+        </w:numPr>
+        <w:spacing w:line="276" w:lineRule="auto"/>
+        <w:contextualSpacing w:val="0"/>
+        <w:jc w:val="both"/>
+        <w:rPr>
+          <w:sz w:val="24"/>
+        </w:rPr>
+      </w:pPr>
+      <w:r>
+        <w:rPr>
+          <w:sz w:val="24"/>
+        </w:rPr>
         <w:t xml:space="preserve">Comparison with previous works (Part </w:t>
       </w:r>
       <w:r>
@@ -1630,6 +2349,134 @@
           <w:sz w:val="24"/>
         </w:rPr>
         <w:t>as well.</w:t>
+      </w:r>
+    </w:p>
+    <w:p>
+      <w:pPr>
+        <w:pStyle w:val="ListParagraph"/>
+        <w:spacing w:line="276" w:lineRule="auto"/>
+        <w:ind w:firstLine="360"/>
+        <w:jc w:val="both"/>
+        <w:rPr>
+          <w:sz w:val="24"/>
+        </w:rPr>
+      </w:pPr>
+      <w:r>
+        <w:rPr>
+          <w:sz w:val="24"/>
+        </w:rPr>
+        <w:drawing>
+          <wp:inline distT="0" distB="0" distL="0" distR="0" wp14:anchorId="5B3B1C13" wp14:editId="05B0E710">
+            <wp:extent cx="476431" cy="471936"/>
+            <wp:effectExtent l="0" t="0" r="0" b="4445"/>
+            <wp:docPr id="177969447" name="Picture 1"/>
+            <wp:cNvGraphicFramePr>
+              <a:graphicFrameLocks xmlns:a="http://schemas.openxmlformats.org/drawingml/2006/main" noChangeAspect="1"/>
+            </wp:cNvGraphicFramePr>
+            <a:graphic xmlns:a="http://schemas.openxmlformats.org/drawingml/2006/main">
+              <a:graphicData uri="http://schemas.openxmlformats.org/drawingml/2006/picture">
+                <pic:pic xmlns:pic="http://schemas.openxmlformats.org/drawingml/2006/picture">
+                  <pic:nvPicPr>
+                    <pic:cNvPr id="177969447" name=""/>
+                    <pic:cNvPicPr/>
+                  </pic:nvPicPr>
+                  <pic:blipFill>
+                    <a:blip r:embed="rId15"/>
+                    <a:stretch>
+                      <a:fillRect/>
+                    </a:stretch>
+                  </pic:blipFill>
+                  <pic:spPr>
+                    <a:xfrm>
+                      <a:off x="0" y="0"/>
+                      <a:ext cx="481132" cy="476592"/>
+                    </a:xfrm>
+                    <a:prstGeom prst="rect">
+                      <a:avLst/>
+                    </a:prstGeom>
+                  </pic:spPr>
+                </pic:pic>
+              </a:graphicData>
+            </a:graphic>
+          </wp:inline>
+        </w:drawing>
+      </w:r>
+      <w:r>
+        <w:rPr>
+          <w:sz w:val="24"/>
+        </w:rPr>
+        <w:drawing>
+          <wp:inline distT="0" distB="0" distL="0" distR="0" wp14:anchorId="4FFAE189" wp14:editId="7C090F9B">
+            <wp:extent cx="1562100" cy="1554328"/>
+            <wp:effectExtent l="0" t="0" r="0" b="8255"/>
+            <wp:docPr id="776596694" name="Picture 1"/>
+            <wp:cNvGraphicFramePr>
+              <a:graphicFrameLocks xmlns:a="http://schemas.openxmlformats.org/drawingml/2006/main" noChangeAspect="1"/>
+            </wp:cNvGraphicFramePr>
+            <a:graphic xmlns:a="http://schemas.openxmlformats.org/drawingml/2006/main">
+              <a:graphicData uri="http://schemas.openxmlformats.org/drawingml/2006/picture">
+                <pic:pic xmlns:pic="http://schemas.openxmlformats.org/drawingml/2006/picture">
+                  <pic:nvPicPr>
+                    <pic:cNvPr id="776596694" name=""/>
+                    <pic:cNvPicPr/>
+                  </pic:nvPicPr>
+                  <pic:blipFill>
+                    <a:blip r:embed="rId16"/>
+                    <a:stretch>
+                      <a:fillRect/>
+                    </a:stretch>
+                  </pic:blipFill>
+                  <pic:spPr>
+                    <a:xfrm>
+                      <a:off x="0" y="0"/>
+                      <a:ext cx="1564531" cy="1556747"/>
+                    </a:xfrm>
+                    <a:prstGeom prst="rect">
+                      <a:avLst/>
+                    </a:prstGeom>
+                  </pic:spPr>
+                </pic:pic>
+              </a:graphicData>
+            </a:graphic>
+          </wp:inline>
+        </w:drawing>
+      </w:r>
+      <w:r>
+        <w:drawing>
+          <wp:inline distT="0" distB="0" distL="0" distR="0" wp14:anchorId="637809BB" wp14:editId="59776867">
+            <wp:extent cx="3208020" cy="3162777"/>
+            <wp:effectExtent l="0" t="0" r="0" b="0"/>
+            <wp:docPr id="1035576734" name="Picture 1"/>
+            <wp:cNvGraphicFramePr>
+              <a:graphicFrameLocks xmlns:a="http://schemas.openxmlformats.org/drawingml/2006/main" noChangeAspect="1"/>
+            </wp:cNvGraphicFramePr>
+            <a:graphic xmlns:a="http://schemas.openxmlformats.org/drawingml/2006/main">
+              <a:graphicData uri="http://schemas.openxmlformats.org/drawingml/2006/picture">
+                <pic:pic xmlns:pic="http://schemas.openxmlformats.org/drawingml/2006/picture">
+                  <pic:nvPicPr>
+                    <pic:cNvPr id="1035576734" name=""/>
+                    <pic:cNvPicPr/>
+                  </pic:nvPicPr>
+                  <pic:blipFill>
+                    <a:blip r:embed="rId17"/>
+                    <a:stretch>
+                      <a:fillRect/>
+                    </a:stretch>
+                  </pic:blipFill>
+                  <pic:spPr>
+                    <a:xfrm>
+                      <a:off x="0" y="0"/>
+                      <a:ext cx="3225100" cy="3179617"/>
+                    </a:xfrm>
+                    <a:prstGeom prst="rect">
+                      <a:avLst/>
+                    </a:prstGeom>
+                  </pic:spPr>
+                </pic:pic>
+              </a:graphicData>
+            </a:graphic>
+          </wp:inline>
+        </w:drawing>
       </w:r>
     </w:p>
     <w:p>
@@ -1716,6 +2563,88 @@
     <w:p>
       <w:pPr>
         <w:pStyle w:val="ListParagraph"/>
+        <w:spacing w:line="276" w:lineRule="auto"/>
+        <w:ind w:left="360"/>
+        <w:contextualSpacing w:val="0"/>
+        <w:jc w:val="both"/>
+        <w:rPr>
+          <w:b/>
+          <w:sz w:val="24"/>
+        </w:rPr>
+      </w:pPr>
+    </w:p>
+    <w:p>
+      <w:pPr>
+        <w:pStyle w:val="ListParagraph"/>
+        <w:spacing w:line="276" w:lineRule="auto"/>
+        <w:ind w:left="360"/>
+        <w:contextualSpacing w:val="0"/>
+        <w:jc w:val="both"/>
+        <w:rPr>
+          <w:bCs/>
+          <w:sz w:val="24"/>
+        </w:rPr>
+      </w:pPr>
+      <w:hyperlink r:id="rId18" w:history="1">
+        <w:r>
+          <w:rPr>
+            <w:rStyle w:val="Hyperlink"/>
+            <w:bCs/>
+            <w:sz w:val="24"/>
+          </w:rPr>
+          <w:t>https://github.com/BenLee8602/maze-solver</w:t>
+        </w:r>
+      </w:hyperlink>
+      <w:r>
+        <w:rPr>
+          <w:bCs/>
+          <w:sz w:val="24"/>
+        </w:rPr>
+        <w:t xml:space="preserve"> </w:t>
+      </w:r>
+    </w:p>
+    <w:p>
+      <w:pPr>
+        <w:pStyle w:val="ListParagraph"/>
+        <w:spacing w:line="276" w:lineRule="auto"/>
+        <w:ind w:left="360"/>
+        <w:contextualSpacing w:val="0"/>
+        <w:jc w:val="both"/>
+        <w:rPr>
+          <w:bCs/>
+          <w:sz w:val="24"/>
+        </w:rPr>
+      </w:pPr>
+      <w:r>
+        <w:rPr>
+          <w:bCs/>
+          <w:sz w:val="24"/>
+        </w:rPr>
+        <w:t xml:space="preserve">see readme for </w:t>
+      </w:r>
+      <w:r>
+        <w:rPr>
+          <w:bCs/>
+          <w:sz w:val="24"/>
+        </w:rPr>
+        <w:t>instructions</w:t>
+      </w:r>
+    </w:p>
+    <w:p>
+      <w:pPr>
+        <w:pStyle w:val="ListParagraph"/>
+        <w:spacing w:line="276" w:lineRule="auto"/>
+        <w:ind w:left="360"/>
+        <w:contextualSpacing w:val="0"/>
+        <w:jc w:val="both"/>
+        <w:rPr>
+          <w:sz w:val="24"/>
+        </w:rPr>
+      </w:pPr>
+    </w:p>
+    <w:p>
+      <w:pPr>
+        <w:pStyle w:val="ListParagraph"/>
         <w:numPr>
           <w:ilvl w:val="0"/>
           <w:numId w:val="13"/>
@@ -1732,6 +2661,7 @@
           <w:sz w:val="24"/>
           <w:szCs w:val="24"/>
         </w:rPr>
+        <w:lastRenderedPageBreak/>
         <w:t xml:space="preserve"> </w:t>
       </w:r>
       <w:r>
@@ -1815,7 +2745,7 @@
         </w:rPr>
         <w:t xml:space="preserve"> </w:t>
       </w:r>
-      <w:hyperlink r:id="rId10" w:history="1">
+      <w:hyperlink r:id="rId19" w:history="1">
         <w:r>
           <w:rPr>
             <w:rStyle w:val="Hyperlink"/>
@@ -1874,7 +2804,7 @@
         </w:rPr>
         <w:t xml:space="preserve"> </w:t>
       </w:r>
-      <w:hyperlink r:id="rId11" w:history="1">
+      <w:hyperlink r:id="rId20" w:history="1">
         <w:r>
           <w:rPr>
             <w:rStyle w:val="Hyperlink"/>
@@ -1895,6 +2825,305 @@
     <w:p>
       <w:pPr>
         <w:pStyle w:val="ListParagraph"/>
+        <w:spacing w:line="276" w:lineRule="auto"/>
+        <w:ind w:left="360"/>
+        <w:contextualSpacing w:val="0"/>
+        <w:jc w:val="both"/>
+        <w:rPr>
+          <w:sz w:val="24"/>
+          <w:szCs w:val="24"/>
+        </w:rPr>
+      </w:pPr>
+    </w:p>
+    <w:p>
+      <w:pPr>
+        <w:pStyle w:val="ListParagraph"/>
+        <w:spacing w:line="276" w:lineRule="auto"/>
+        <w:ind w:left="360"/>
+        <w:contextualSpacing w:val="0"/>
+        <w:jc w:val="both"/>
+        <w:rPr>
+          <w:sz w:val="24"/>
+          <w:szCs w:val="24"/>
+        </w:rPr>
+      </w:pPr>
+      <w:r>
+        <w:rPr>
+          <w:sz w:val="24"/>
+          <w:szCs w:val="24"/>
+        </w:rPr>
+        <w:t>Git</w:t>
+      </w:r>
+      <w:r>
+        <w:rPr>
+          <w:sz w:val="24"/>
+          <w:szCs w:val="24"/>
+        </w:rPr>
+        <w:t>H</w:t>
+      </w:r>
+      <w:r>
+        <w:rPr>
+          <w:sz w:val="24"/>
+          <w:szCs w:val="24"/>
+        </w:rPr>
+        <w:t xml:space="preserve">ub, </w:t>
+      </w:r>
+      <w:proofErr w:type="spellStart"/>
+      <w:r>
+        <w:rPr>
+          <w:sz w:val="24"/>
+          <w:szCs w:val="24"/>
+        </w:rPr>
+        <w:t>MazeSolver</w:t>
+      </w:r>
+      <w:proofErr w:type="spellEnd"/>
+      <w:r>
+        <w:rPr>
+          <w:sz w:val="24"/>
+          <w:szCs w:val="24"/>
+        </w:rPr>
+        <w:t xml:space="preserve"> by </w:t>
+      </w:r>
+      <w:r>
+        <w:rPr>
+          <w:sz w:val="24"/>
+          <w:szCs w:val="24"/>
+        </w:rPr>
+        <w:t>Abhinav Dhiman</w:t>
+      </w:r>
+    </w:p>
+    <w:p>
+      <w:pPr>
+        <w:pStyle w:val="ListParagraph"/>
+        <w:spacing w:line="276" w:lineRule="auto"/>
+        <w:ind w:left="360"/>
+        <w:contextualSpacing w:val="0"/>
+        <w:jc w:val="both"/>
+        <w:rPr>
+          <w:sz w:val="24"/>
+          <w:szCs w:val="24"/>
+        </w:rPr>
+      </w:pPr>
+      <w:hyperlink r:id="rId21" w:history="1">
+        <w:r>
+          <w:rPr>
+            <w:rStyle w:val="Hyperlink"/>
+            <w:sz w:val="24"/>
+            <w:szCs w:val="24"/>
+          </w:rPr>
+          <w:t>https://github.com/ahnv/MazeSolver</w:t>
+        </w:r>
+      </w:hyperlink>
+    </w:p>
+    <w:p>
+      <w:pPr>
+        <w:pStyle w:val="ListParagraph"/>
+        <w:spacing w:line="276" w:lineRule="auto"/>
+        <w:ind w:left="360"/>
+        <w:contextualSpacing w:val="0"/>
+        <w:jc w:val="both"/>
+        <w:rPr>
+          <w:sz w:val="24"/>
+          <w:szCs w:val="24"/>
+        </w:rPr>
+      </w:pPr>
+    </w:p>
+    <w:p>
+      <w:pPr>
+        <w:pStyle w:val="ListParagraph"/>
+        <w:spacing w:line="276" w:lineRule="auto"/>
+        <w:ind w:left="360"/>
+        <w:contextualSpacing w:val="0"/>
+        <w:rPr>
+          <w:sz w:val="24"/>
+          <w:szCs w:val="24"/>
+        </w:rPr>
+      </w:pPr>
+      <w:proofErr w:type="spellStart"/>
+      <w:r>
+        <w:rPr>
+          <w:sz w:val="24"/>
+          <w:szCs w:val="24"/>
+        </w:rPr>
+        <w:t>GeeksForGeeks</w:t>
+      </w:r>
+      <w:proofErr w:type="spellEnd"/>
+      <w:r>
+        <w:rPr>
+          <w:sz w:val="24"/>
+          <w:szCs w:val="24"/>
+        </w:rPr>
+        <w:t>, OpenCV Perspective Transformation</w:t>
+      </w:r>
+    </w:p>
+    <w:p>
+      <w:pPr>
+        <w:pStyle w:val="ListParagraph"/>
+        <w:spacing w:line="276" w:lineRule="auto"/>
+        <w:ind w:left="360"/>
+        <w:contextualSpacing w:val="0"/>
+        <w:rPr>
+          <w:sz w:val="24"/>
+          <w:szCs w:val="24"/>
+        </w:rPr>
+      </w:pPr>
+      <w:hyperlink r:id="rId22" w:history="1">
+        <w:r>
+          <w:rPr>
+            <w:rStyle w:val="Hyperlink"/>
+            <w:sz w:val="24"/>
+            <w:szCs w:val="24"/>
+          </w:rPr>
+          <w:t>https://www.geeksforgeeks.org/perspective-transformation-python-opencv/</w:t>
+        </w:r>
+      </w:hyperlink>
+    </w:p>
+    <w:p>
+      <w:pPr>
+        <w:pStyle w:val="ListParagraph"/>
+        <w:spacing w:line="276" w:lineRule="auto"/>
+        <w:ind w:left="360"/>
+        <w:contextualSpacing w:val="0"/>
+        <w:rPr>
+          <w:sz w:val="24"/>
+          <w:szCs w:val="24"/>
+        </w:rPr>
+      </w:pPr>
+    </w:p>
+    <w:p>
+      <w:pPr>
+        <w:pStyle w:val="ListParagraph"/>
+        <w:spacing w:line="276" w:lineRule="auto"/>
+        <w:ind w:left="360"/>
+        <w:contextualSpacing w:val="0"/>
+        <w:rPr>
+          <w:sz w:val="24"/>
+          <w:szCs w:val="24"/>
+        </w:rPr>
+      </w:pPr>
+      <w:proofErr w:type="spellStart"/>
+      <w:r>
+        <w:rPr>
+          <w:sz w:val="24"/>
+          <w:szCs w:val="24"/>
+        </w:rPr>
+        <w:t>GeeksForGeeks</w:t>
+      </w:r>
+      <w:proofErr w:type="spellEnd"/>
+      <w:r>
+        <w:rPr>
+          <w:sz w:val="24"/>
+          <w:szCs w:val="24"/>
+        </w:rPr>
+        <w:t>, OpenCV Shape Detection</w:t>
+      </w:r>
+    </w:p>
+    <w:p>
+      <w:pPr>
+        <w:pStyle w:val="ListParagraph"/>
+        <w:spacing w:line="276" w:lineRule="auto"/>
+        <w:ind w:left="360"/>
+        <w:contextualSpacing w:val="0"/>
+        <w:rPr>
+          <w:sz w:val="24"/>
+          <w:szCs w:val="24"/>
+        </w:rPr>
+      </w:pPr>
+      <w:r>
+        <w:rPr>
+          <w:sz w:val="24"/>
+          <w:szCs w:val="24"/>
+        </w:rPr>
+        <w:t xml:space="preserve"> </w:t>
+      </w:r>
+      <w:hyperlink r:id="rId23" w:history="1">
+        <w:r>
+          <w:rPr>
+            <w:rStyle w:val="Hyperlink"/>
+            <w:sz w:val="24"/>
+            <w:szCs w:val="24"/>
+          </w:rPr>
+          <w:t>https://www.geeksforgeeks.org/how-to-detect-shapes-in-images-in-python-using-opencv/</w:t>
+        </w:r>
+      </w:hyperlink>
+    </w:p>
+    <w:p>
+      <w:pPr>
+        <w:pStyle w:val="ListParagraph"/>
+        <w:spacing w:line="276" w:lineRule="auto"/>
+        <w:ind w:left="360"/>
+        <w:contextualSpacing w:val="0"/>
+        <w:rPr>
+          <w:sz w:val="24"/>
+          <w:szCs w:val="24"/>
+        </w:rPr>
+      </w:pPr>
+    </w:p>
+    <w:p>
+      <w:pPr>
+        <w:pStyle w:val="ListParagraph"/>
+        <w:spacing w:line="276" w:lineRule="auto"/>
+        <w:ind w:left="360"/>
+        <w:contextualSpacing w:val="0"/>
+        <w:rPr>
+          <w:sz w:val="24"/>
+          <w:szCs w:val="24"/>
+        </w:rPr>
+      </w:pPr>
+      <w:proofErr w:type="spellStart"/>
+      <w:r>
+        <w:rPr>
+          <w:sz w:val="24"/>
+          <w:szCs w:val="24"/>
+        </w:rPr>
+        <w:t>GeeksForGeeks</w:t>
+      </w:r>
+      <w:proofErr w:type="spellEnd"/>
+      <w:r>
+        <w:rPr>
+          <w:sz w:val="24"/>
+          <w:szCs w:val="24"/>
+        </w:rPr>
+        <w:t>, Adaptive Thresholding</w:t>
+      </w:r>
+    </w:p>
+    <w:p>
+      <w:pPr>
+        <w:pStyle w:val="ListParagraph"/>
+        <w:spacing w:line="276" w:lineRule="auto"/>
+        <w:ind w:left="360"/>
+        <w:contextualSpacing w:val="0"/>
+        <w:rPr>
+          <w:sz w:val="24"/>
+          <w:szCs w:val="24"/>
+        </w:rPr>
+      </w:pPr>
+      <w:hyperlink r:id="rId24" w:history="1">
+        <w:r>
+          <w:rPr>
+            <w:rStyle w:val="Hyperlink"/>
+            <w:sz w:val="24"/>
+            <w:szCs w:val="24"/>
+          </w:rPr>
+          <w:t>https://www.geeksforgeeks.org/python-thresholding-techniques-using-opencv-set-2-adaptive-thresholding/</w:t>
+        </w:r>
+      </w:hyperlink>
+    </w:p>
+    <w:p>
+      <w:pPr>
+        <w:pStyle w:val="ListParagraph"/>
+        <w:spacing w:line="276" w:lineRule="auto"/>
+        <w:ind w:left="360"/>
+        <w:contextualSpacing w:val="0"/>
+        <w:jc w:val="both"/>
+        <w:rPr>
+          <w:sz w:val="24"/>
+        </w:rPr>
+      </w:pPr>
+    </w:p>
+    <w:p>
+      <w:pPr>
+        <w:pStyle w:val="ListParagraph"/>
         <w:numPr>
           <w:ilvl w:val="0"/>
           <w:numId w:val="13"/>
@@ -1967,34 +3196,33 @@
           <w:sz w:val="24"/>
           <w:szCs w:val="24"/>
         </w:rPr>
-        <w:t xml:space="preserve">We, </w:t>
+        <w:t>We</w:t>
       </w:r>
       <w:r>
         <w:rPr>
           <w:rFonts w:asciiTheme="minorHAnsi" w:hAnsiTheme="minorHAnsi" w:cs="Arial"/>
           <w:sz w:val="24"/>
-          <w:szCs w:val="28"/>
-          <w:highlight w:val="yellow"/>
-        </w:rPr>
-        <w:t xml:space="preserve">------------ (mention </w:t>
-      </w:r>
+          <w:szCs w:val="24"/>
+        </w:rPr>
+        <w:t xml:space="preserve"> (group 7), Kirk </w:t>
+      </w:r>
+      <w:proofErr w:type="spellStart"/>
       <w:r>
         <w:rPr>
           <w:rFonts w:asciiTheme="minorHAnsi" w:hAnsiTheme="minorHAnsi" w:cs="Arial"/>
           <w:sz w:val="24"/>
-          <w:szCs w:val="28"/>
-          <w:highlight w:val="yellow"/>
-        </w:rPr>
-        <w:t xml:space="preserve">assigned group number and </w:t>
-      </w:r>
+          <w:szCs w:val="24"/>
+        </w:rPr>
+        <w:t>Parillon</w:t>
+      </w:r>
+      <w:proofErr w:type="spellEnd"/>
       <w:r>
         <w:rPr>
           <w:rFonts w:asciiTheme="minorHAnsi" w:hAnsiTheme="minorHAnsi" w:cs="Arial"/>
           <w:sz w:val="24"/>
-          <w:szCs w:val="28"/>
-          <w:highlight w:val="yellow"/>
-        </w:rPr>
-        <w:t>your names),</w:t>
+          <w:szCs w:val="24"/>
+        </w:rPr>
+        <w:t xml:space="preserve"> and Ben Lee, </w:t>
       </w:r>
       <w:r>
         <w:rPr>
@@ -2002,16 +3230,7 @@
           <w:sz w:val="24"/>
           <w:szCs w:val="24"/>
         </w:rPr>
-        <w:t xml:space="preserve"> declare that the attached assignment is our own work in accordance with the Seneca Academic Policy.  We have not </w:t>
-      </w:r>
-      <w:r>
-        <w:rPr>
-          <w:rFonts w:asciiTheme="minorHAnsi" w:hAnsiTheme="minorHAnsi" w:cs="Arial"/>
-          <w:sz w:val="24"/>
-          <w:szCs w:val="24"/>
-        </w:rPr>
-        <w:lastRenderedPageBreak/>
-        <w:t>copied any part of this assignment, manually or electronically, from any other source including web sites, unless specified as references. We have not distributed our work to other students.</w:t>
+        <w:t>declare that the attached assignment is our own work in accordance with the Seneca Academic Policy.  We have not copied any part of this assignment, manually or electronically, from any other source including web sites, unless specified as references. We have not distributed our work to other students.</w:t>
       </w:r>
     </w:p>
     <w:p>
@@ -2284,6 +3503,13 @@
                 <w:lang w:val="en-CA"/>
               </w:rPr>
             </w:pPr>
+            <w:r>
+              <w:rPr>
+                <w:sz w:val="24"/>
+                <w:lang w:val="en-CA"/>
+              </w:rPr>
+              <w:t>Ben Lee</w:t>
+            </w:r>
           </w:p>
         </w:tc>
         <w:tc>
@@ -2305,6 +3531,13 @@
                 <w:lang w:val="en-CA"/>
               </w:rPr>
             </w:pPr>
+            <w:r>
+              <w:rPr>
+                <w:sz w:val="24"/>
+                <w:lang w:val="en-CA"/>
+              </w:rPr>
+              <w:t>4-9</w:t>
+            </w:r>
           </w:p>
         </w:tc>
       </w:tr>
@@ -2388,403 +3621,12 @@
         <w:jc w:val="both"/>
         <w:rPr>
           <w:sz w:val="24"/>
-        </w:rPr>
-      </w:pPr>
-    </w:p>
-    <w:p>
-      <w:pPr>
-        <w:pStyle w:val="ListParagraph"/>
-        <w:numPr>
-          <w:ilvl w:val="0"/>
-          <w:numId w:val="13"/>
-        </w:numPr>
-        <w:spacing w:line="276" w:lineRule="auto"/>
-        <w:contextualSpacing w:val="0"/>
-        <w:jc w:val="both"/>
-        <w:rPr>
-          <w:sz w:val="24"/>
-        </w:rPr>
-      </w:pPr>
-      <w:r>
-        <w:rPr>
-          <w:b/>
-          <w:sz w:val="24"/>
           <w:szCs w:val="24"/>
         </w:rPr>
-        <w:t>Sharing and copyright</w:t>
-      </w:r>
-      <w:r>
-        <w:rPr>
-          <w:b/>
-          <w:sz w:val="24"/>
-          <w:szCs w:val="24"/>
-        </w:rPr>
-        <w:t xml:space="preserve"> (Optional)</w:t>
-      </w:r>
-      <w:r>
-        <w:rPr>
-          <w:b/>
-          <w:sz w:val="24"/>
-          <w:szCs w:val="24"/>
-        </w:rPr>
-        <w:t xml:space="preserve">. </w:t>
-      </w:r>
-      <w:r>
-        <w:rPr>
-          <w:sz w:val="24"/>
-        </w:rPr>
-        <w:t xml:space="preserve">Your project is a good addition to your resume. In addition, it is a good idea to share your work with others. If you wish, make a website, </w:t>
-      </w:r>
-      <w:r>
-        <w:rPr>
-          <w:sz w:val="24"/>
-        </w:rPr>
-        <w:t xml:space="preserve">or </w:t>
-      </w:r>
-      <w:r>
-        <w:rPr>
-          <w:sz w:val="24"/>
-        </w:rPr>
-        <w:t>GitHub</w:t>
-      </w:r>
-      <w:r>
-        <w:rPr>
-          <w:sz w:val="24"/>
-        </w:rPr>
-        <w:t xml:space="preserve"> page</w:t>
-      </w:r>
-      <w:r>
-        <w:rPr>
-          <w:sz w:val="24"/>
-        </w:rPr>
-        <w:t xml:space="preserve"> and share your work. </w:t>
-      </w:r>
-      <w:r>
-        <w:rPr>
-          <w:sz w:val="24"/>
-          <w:szCs w:val="24"/>
-        </w:rPr>
-        <w:t xml:space="preserve">Make sure everyone in the group is OK with </w:t>
-      </w:r>
-      <w:r>
-        <w:rPr>
-          <w:sz w:val="24"/>
-          <w:szCs w:val="24"/>
-        </w:rPr>
-        <w:t>this and</w:t>
-      </w:r>
-      <w:r>
-        <w:rPr>
-          <w:sz w:val="24"/>
-          <w:szCs w:val="24"/>
-        </w:rPr>
-        <w:t xml:space="preserve"> acknowledge </w:t>
-      </w:r>
-      <w:r>
-        <w:rPr>
-          <w:sz w:val="24"/>
-          <w:szCs w:val="24"/>
-        </w:rPr>
-        <w:t xml:space="preserve">them </w:t>
-      </w:r>
-      <w:r>
-        <w:rPr>
-          <w:sz w:val="24"/>
-          <w:szCs w:val="24"/>
-        </w:rPr>
-        <w:t>all.</w:t>
-      </w:r>
-      <w:r>
-        <w:rPr>
-          <w:sz w:val="24"/>
-        </w:rPr>
-        <w:t xml:space="preserve"> </w:t>
-      </w:r>
-    </w:p>
-    <w:p>
-      <w:pPr>
-        <w:spacing w:line="276" w:lineRule="auto"/>
-        <w:ind w:left="360"/>
-        <w:jc w:val="both"/>
-        <w:rPr>
-          <w:sz w:val="24"/>
-        </w:rPr>
-      </w:pPr>
-      <w:r>
-        <w:rPr>
-          <w:sz w:val="24"/>
-        </w:rPr>
-        <w:t>You can i</w:t>
-      </w:r>
-      <w:r>
-        <w:rPr>
-          <w:sz w:val="24"/>
-        </w:rPr>
-        <w:t>nclude the following</w:t>
-      </w:r>
-      <w:r>
-        <w:rPr>
-          <w:sz w:val="24"/>
-        </w:rPr>
-        <w:t xml:space="preserve"> on your site:</w:t>
-      </w:r>
-    </w:p>
-    <w:p>
-      <w:pPr>
-        <w:pStyle w:val="ListParagraph"/>
-        <w:numPr>
-          <w:ilvl w:val="0"/>
-          <w:numId w:val="48"/>
-        </w:numPr>
-        <w:spacing w:line="276" w:lineRule="auto"/>
-        <w:contextualSpacing w:val="0"/>
-        <w:jc w:val="both"/>
-        <w:rPr>
-          <w:sz w:val="24"/>
-        </w:rPr>
-      </w:pPr>
-      <w:r>
-        <w:rPr>
-          <w:i/>
-          <w:sz w:val="24"/>
-        </w:rPr>
-        <w:t>Dataset</w:t>
-      </w:r>
-      <w:r>
-        <w:rPr>
-          <w:sz w:val="24"/>
-        </w:rPr>
-        <w:t xml:space="preserve">. </w:t>
-      </w:r>
-      <w:r>
-        <w:rPr>
-          <w:sz w:val="24"/>
-        </w:rPr>
-        <w:t>If you captured images or videos yourselves</w:t>
-      </w:r>
-      <w:r>
-        <w:rPr>
-          <w:sz w:val="24"/>
-        </w:rPr>
-        <w:t>.</w:t>
-      </w:r>
-    </w:p>
-    <w:p>
-      <w:pPr>
-        <w:pStyle w:val="ListParagraph"/>
-        <w:numPr>
-          <w:ilvl w:val="0"/>
-          <w:numId w:val="48"/>
-        </w:numPr>
-        <w:spacing w:line="276" w:lineRule="auto"/>
-        <w:contextualSpacing w:val="0"/>
-        <w:jc w:val="both"/>
-        <w:rPr>
-          <w:sz w:val="24"/>
-        </w:rPr>
-      </w:pPr>
-      <w:r>
-        <w:rPr>
-          <w:i/>
-          <w:sz w:val="24"/>
-        </w:rPr>
-        <w:t>Ground Truth</w:t>
-      </w:r>
-      <w:r>
-        <w:rPr>
-          <w:sz w:val="24"/>
-        </w:rPr>
-        <w:t xml:space="preserve">. </w:t>
-      </w:r>
-      <w:r>
-        <w:rPr>
-          <w:sz w:val="24"/>
-        </w:rPr>
-        <w:t xml:space="preserve">Did you gather ground truth data yourselves? </w:t>
-      </w:r>
-      <w:r>
-        <w:rPr>
-          <w:sz w:val="24"/>
-        </w:rPr>
-        <w:t>Include the data.</w:t>
-      </w:r>
-    </w:p>
-    <w:p>
-      <w:pPr>
-        <w:pStyle w:val="ListParagraph"/>
-        <w:numPr>
-          <w:ilvl w:val="0"/>
-          <w:numId w:val="48"/>
-        </w:numPr>
-        <w:spacing w:line="276" w:lineRule="auto"/>
-        <w:contextualSpacing w:val="0"/>
-        <w:jc w:val="both"/>
-        <w:rPr>
-          <w:sz w:val="24"/>
-        </w:rPr>
-      </w:pPr>
-      <w:r>
-        <w:rPr>
-          <w:i/>
-          <w:iCs/>
-          <w:sz w:val="24"/>
-        </w:rPr>
-        <w:t>Training and Test</w:t>
-      </w:r>
-      <w:r>
-        <w:rPr>
-          <w:sz w:val="24"/>
-        </w:rPr>
-        <w:t xml:space="preserve">. </w:t>
-      </w:r>
-      <w:r>
-        <w:rPr>
-          <w:sz w:val="24"/>
-        </w:rPr>
-        <w:t>Include</w:t>
-      </w:r>
-      <w:r>
-        <w:rPr>
-          <w:sz w:val="24"/>
-        </w:rPr>
-        <w:t xml:space="preserve"> your training.csv and test.csv.</w:t>
-      </w:r>
-    </w:p>
-    <w:p>
-      <w:pPr>
-        <w:pStyle w:val="ListParagraph"/>
-        <w:numPr>
-          <w:ilvl w:val="0"/>
-          <w:numId w:val="48"/>
-        </w:numPr>
-        <w:spacing w:line="276" w:lineRule="auto"/>
-        <w:contextualSpacing w:val="0"/>
-        <w:jc w:val="both"/>
-        <w:rPr>
-          <w:sz w:val="24"/>
-          <w:szCs w:val="24"/>
-        </w:rPr>
-      </w:pPr>
-      <w:r>
-        <w:rPr>
-          <w:sz w:val="24"/>
-          <w:szCs w:val="24"/>
-        </w:rPr>
-        <w:t>If you used open source/ online code, please provide the links.</w:t>
-      </w:r>
-    </w:p>
-    <w:p>
-      <w:pPr>
-        <w:pStyle w:val="ListParagraph"/>
-        <w:numPr>
-          <w:ilvl w:val="0"/>
-          <w:numId w:val="48"/>
-        </w:numPr>
-        <w:spacing w:line="276" w:lineRule="auto"/>
-        <w:contextualSpacing w:val="0"/>
-        <w:jc w:val="both"/>
-        <w:rPr>
-          <w:sz w:val="24"/>
-        </w:rPr>
-      </w:pPr>
-      <w:r>
-        <w:rPr>
-          <w:sz w:val="24"/>
-          <w:szCs w:val="24"/>
-        </w:rPr>
-        <w:t>Your</w:t>
-      </w:r>
-      <w:r>
-        <w:rPr>
-          <w:sz w:val="24"/>
-          <w:szCs w:val="24"/>
-        </w:rPr>
-        <w:t xml:space="preserve"> code as a starting point for other future projects</w:t>
-      </w:r>
-      <w:r>
-        <w:rPr>
-          <w:sz w:val="24"/>
-          <w:szCs w:val="24"/>
-        </w:rPr>
-        <w:t xml:space="preserve">. </w:t>
-      </w:r>
-    </w:p>
-    <w:p>
-      <w:pPr>
-        <w:pStyle w:val="ListParagraph"/>
-        <w:numPr>
-          <w:ilvl w:val="0"/>
-          <w:numId w:val="48"/>
-        </w:numPr>
-        <w:spacing w:line="276" w:lineRule="auto"/>
-        <w:contextualSpacing w:val="0"/>
-        <w:jc w:val="both"/>
-        <w:rPr>
-          <w:sz w:val="24"/>
-          <w:szCs w:val="24"/>
-        </w:rPr>
-      </w:pPr>
-      <w:r>
-        <w:rPr>
-          <w:sz w:val="24"/>
-        </w:rPr>
-        <w:t>Instructions to using your code. For example, w</w:t>
-      </w:r>
-      <w:r>
-        <w:rPr>
-          <w:sz w:val="24"/>
-          <w:szCs w:val="24"/>
-        </w:rPr>
-        <w:t>hat are the required software installations for your code to work? Which operating system?</w:t>
-      </w:r>
-      <w:r>
-        <w:rPr>
-          <w:sz w:val="24"/>
-          <w:szCs w:val="24"/>
-        </w:rPr>
-        <w:t xml:space="preserve"> How to run your code?</w:t>
-      </w:r>
-      <w:r>
-        <w:rPr>
-          <w:sz w:val="24"/>
-          <w:szCs w:val="24"/>
-        </w:rPr>
-        <w:t xml:space="preserve"> Include details.</w:t>
-      </w:r>
-    </w:p>
-    <w:p>
-      <w:pPr>
-        <w:pStyle w:val="ListParagraph"/>
-        <w:spacing w:line="276" w:lineRule="auto"/>
-        <w:ind w:left="360"/>
-        <w:jc w:val="both"/>
-        <w:rPr>
-          <w:sz w:val="24"/>
-          <w:szCs w:val="24"/>
-        </w:rPr>
-      </w:pPr>
-    </w:p>
-    <w:p>
-      <w:pPr>
-        <w:pStyle w:val="ListParagraph"/>
-        <w:spacing w:line="276" w:lineRule="auto"/>
-        <w:ind w:left="360"/>
-        <w:jc w:val="both"/>
-        <w:rPr>
-          <w:sz w:val="24"/>
-          <w:szCs w:val="24"/>
-        </w:rPr>
-      </w:pPr>
-      <w:r>
-        <w:rPr>
-          <w:sz w:val="24"/>
-          <w:szCs w:val="24"/>
-        </w:rPr>
-        <w:t>Link to your site: _____________________________</w:t>
-      </w:r>
+      </w:pPr>
     </w:p>
     <w:sectPr>
-      <w:footerReference w:type="default" r:id="rId12"/>
+      <w:footerReference w:type="default" r:id="rId25"/>
       <w:pgSz w:w="12240" w:h="15840"/>
       <w:pgMar w:top="1440" w:right="1440" w:bottom="1440" w:left="1440" w:header="709" w:footer="283" w:gutter="0"/>
       <w:cols w:space="708"/>
@@ -2823,6 +3665,7 @@
         <w:docPartUnique/>
       </w:docPartObj>
     </w:sdtPr>
+    <w:sdtEndPr/>
     <w:sdtContent>
       <w:sdt>
         <w:sdtPr>
@@ -2832,6 +3675,7 @@
             <w:docPartUnique/>
           </w:docPartObj>
         </w:sdtPr>
+        <w:sdtEndPr/>
         <w:sdtContent>
           <w:p>
             <w:pPr>

</xml_diff>